<commit_message>
justified text in doc
</commit_message>
<xml_diff>
--- a/reports/ali ghanbari - report.docx
+++ b/reports/ali ghanbari - report.docx
@@ -2555,7 +2555,8 @@
         <w:pStyle w:val="Heading1"/>
         <w:bidi/>
         <w:rPr>
-          <w:sz w:val="32"/>
+          <w:sz w:val="28"/>
+          <w:szCs w:val="40"/>
           <w:rtl/>
           <w:lang w:bidi="fa-IR"/>
         </w:rPr>
@@ -2572,6 +2573,8 @@
       <w:r>
         <w:rPr>
           <w:rFonts w:hint="cs"/>
+          <w:sz w:val="28"/>
+          <w:szCs w:val="40"/>
           <w:rtl/>
         </w:rPr>
         <w:t>مقدمه</w:t>
@@ -2581,6 +2584,7 @@
     <w:p>
       <w:pPr>
         <w:bidi/>
+        <w:jc w:val="both"/>
         <w:rPr>
           <w:rFonts w:ascii="Calibri" w:hAnsi="Calibri" w:cs="Calibri"/>
           <w:sz w:val="28"/>
@@ -2663,7 +2667,8 @@
     </w:p>
     <w:p>
       <w:pPr>
-        <w:jc w:val="right"/>
+        <w:bidi/>
+        <w:jc w:val="both"/>
         <w:rPr>
           <w:rFonts w:cs="B Nazanin"/>
           <w:sz w:val="28"/>
@@ -2678,7 +2683,7 @@
           <w:rtl/>
           <w:lang w:bidi="fa-IR"/>
         </w:rPr>
-        <w:t>دیتا فیوژن یا تلفیق داده یک فرایندی است که در آن داده های حاصل از چندین منبع ادغام می   شوند تا اطلاعات دقیق تر و یکسان تری نسبت به داده های حاصل از هر یک از منبع ها به صورت جداگانه حاصل شود.</w:t>
+        <w:t>دیتا فیوژن یا تلفیق داده یک فرایندی است که در آن داده های حاصل از چندین منبع ادغام می شوند تا اطلاعات دقیق تر و یکسان تری نسبت به داده های حاصل از هر یک از منبع ها به صورت جداگانه حاصل شود.</w:t>
       </w:r>
     </w:p>
     <w:p>
@@ -2846,15 +2851,14 @@
     <w:p>
       <w:pPr>
         <w:bidi/>
-        <w:rPr>
-          <w:sz w:val="28"/>
+        <w:jc w:val="both"/>
+        <w:rPr>
           <w:lang w:bidi="fa-IR"/>
         </w:rPr>
       </w:pPr>
       <w:r>
         <w:rPr>
           <w:rFonts w:hint="cs"/>
-          <w:sz w:val="28"/>
           <w:rtl/>
           <w:lang w:bidi="fa-IR"/>
         </w:rPr>
@@ -2924,6 +2928,7 @@
     <w:p>
       <w:pPr>
         <w:bidi/>
+        <w:jc w:val="both"/>
         <w:rPr>
           <w:rtl/>
           <w:lang w:bidi="fa-IR"/>
@@ -2957,6 +2962,7 @@
     <w:p>
       <w:pPr>
         <w:bidi/>
+        <w:jc w:val="both"/>
         <w:rPr>
           <w:rtl/>
           <w:lang w:bidi="fa-IR"/>
@@ -3225,6 +3231,7 @@
     <w:p>
       <w:pPr>
         <w:bidi/>
+        <w:jc w:val="both"/>
         <w:rPr>
           <w:rtl/>
           <w:lang w:bidi="fa-IR"/>
@@ -3258,6 +3265,7 @@
     <w:p>
       <w:pPr>
         <w:bidi/>
+        <w:jc w:val="both"/>
         <w:rPr>
           <w:rtl/>
           <w:lang w:bidi="fa-IR"/>
@@ -3304,6 +3312,7 @@
     <w:p>
       <w:pPr>
         <w:bidi/>
+        <w:jc w:val="both"/>
         <w:rPr>
           <w:rFonts w:ascii="Calibri" w:hAnsi="Calibri"/>
           <w:lang w:bidi="fa-IR"/>
@@ -3732,6 +3741,7 @@
       <w:pPr>
         <w:bidi/>
         <w:ind w:firstLine="720"/>
+        <w:jc w:val="both"/>
         <w:rPr>
           <w:sz w:val="40"/>
           <w:szCs w:val="40"/>
@@ -3838,6 +3848,7 @@
       <w:pPr>
         <w:bidi/>
         <w:ind w:firstLine="720"/>
+        <w:jc w:val="both"/>
         <w:rPr>
           <w:rFonts w:asciiTheme="minorHAnsi" w:hAnsiTheme="minorHAnsi"/>
           <w:rtl/>
@@ -3900,21 +3911,7 @@
             <w:rFonts w:ascii="Cambria Math" w:hAnsi="Cambria Math"/>
             <w:lang w:bidi="fa-IR"/>
           </w:rPr>
-          <m:t>m</m:t>
-        </m:r>
-        <m:r>
-          <w:rPr>
-            <w:rFonts w:ascii="Cambria Math" w:hAnsi="Cambria Math"/>
-            <w:lang w:bidi="fa-IR"/>
-          </w:rPr>
-          <m:t>×</m:t>
-        </m:r>
-        <m:r>
-          <w:rPr>
-            <w:rFonts w:ascii="Cambria Math" w:hAnsi="Cambria Math"/>
-            <w:lang w:bidi="fa-IR"/>
-          </w:rPr>
-          <m:t>n</m:t>
+          <m:t>m×n</m:t>
         </m:r>
       </m:oMath>
       <w:r>
@@ -3967,6 +3964,7 @@
     <w:p>
       <w:pPr>
         <w:bidi/>
+        <w:jc w:val="both"/>
         <w:rPr>
           <w:rtl/>
           <w:lang w:bidi="fa-IR"/>
@@ -3984,6 +3982,7 @@
     <w:p>
       <w:pPr>
         <w:bidi/>
+        <w:jc w:val="both"/>
         <w:rPr>
           <w:rFonts w:asciiTheme="minorHAnsi" w:hAnsiTheme="minorHAnsi"/>
           <w:rtl/>
@@ -4057,6 +4056,7 @@
     <w:p>
       <w:pPr>
         <w:bidi/>
+        <w:jc w:val="both"/>
         <w:rPr>
           <w:rFonts w:asciiTheme="minorHAnsi" w:hAnsiTheme="minorHAnsi" w:cstheme="majorBidi"/>
           <w:rtl/>
@@ -4357,6 +4357,7 @@
     <w:p>
       <w:pPr>
         <w:bidi/>
+        <w:jc w:val="both"/>
         <w:rPr>
           <w:rFonts w:asciiTheme="minorHAnsi" w:hAnsiTheme="minorHAnsi" w:cstheme="majorBidi"/>
           <w:rtl/>
@@ -4497,6 +4498,7 @@
     <w:p>
       <w:pPr>
         <w:bidi/>
+        <w:jc w:val="both"/>
         <w:rPr>
           <w:rFonts w:asciiTheme="minorHAnsi" w:hAnsiTheme="minorHAnsi" w:cstheme="majorBidi"/>
           <w:rtl/>
@@ -4700,6 +4702,7 @@
     <w:p>
       <w:pPr>
         <w:bidi/>
+        <w:jc w:val="both"/>
         <w:rPr>
           <w:rFonts w:asciiTheme="minorHAnsi" w:hAnsiTheme="minorHAnsi"/>
           <w:rtl/>
@@ -4720,21 +4723,7 @@
             <w:rFonts w:ascii="Cambria Math" w:hAnsi="Cambria Math"/>
             <w:lang w:bidi="fa-IR"/>
           </w:rPr>
-          <m:t>m</m:t>
-        </m:r>
-        <m:r>
-          <w:rPr>
-            <w:rFonts w:ascii="Cambria Math" w:hAnsi="Cambria Math"/>
-            <w:lang w:bidi="fa-IR"/>
-          </w:rPr>
-          <m:t>×</m:t>
-        </m:r>
-        <m:r>
-          <w:rPr>
-            <w:rFonts w:ascii="Cambria Math" w:hAnsi="Cambria Math"/>
-            <w:lang w:bidi="fa-IR"/>
-          </w:rPr>
-          <m:t>n</m:t>
+          <m:t>m×n</m:t>
         </m:r>
       </m:oMath>
       <w:r>
@@ -5155,6 +5144,7 @@
     <w:p>
       <w:pPr>
         <w:bidi/>
+        <w:jc w:val="both"/>
         <w:rPr>
           <w:rFonts w:asciiTheme="minorHAnsi" w:hAnsiTheme="minorHAnsi"/>
           <w:rtl/>
@@ -5183,6 +5173,7 @@
       <w:pPr>
         <w:bidi/>
         <w:ind w:firstLine="720"/>
+        <w:jc w:val="both"/>
         <w:rPr>
           <w:rtl/>
           <w:lang w:bidi="fa-IR"/>
@@ -5220,6 +5211,7 @@
       <w:pPr>
         <w:bidi/>
         <w:ind w:firstLine="720"/>
+        <w:jc w:val="both"/>
         <w:rPr>
           <w:rtl/>
           <w:lang w:bidi="fa-IR"/>
@@ -5256,6 +5248,7 @@
       <w:pPr>
         <w:bidi/>
         <w:ind w:firstLine="720"/>
+        <w:jc w:val="both"/>
         <w:rPr>
           <w:rtl/>
           <w:lang w:bidi="fa-IR"/>
@@ -5291,6 +5284,7 @@
       <w:pPr>
         <w:bidi/>
         <w:ind w:firstLine="720"/>
+        <w:jc w:val="both"/>
         <w:rPr>
           <w:rtl/>
           <w:lang w:bidi="fa-IR"/>
@@ -5326,6 +5320,7 @@
       <w:pPr>
         <w:bidi/>
         <w:ind w:firstLine="720"/>
+        <w:jc w:val="both"/>
         <w:rPr>
           <w:rtl/>
           <w:lang w:bidi="fa-IR"/>
@@ -5439,6 +5434,7 @@
       <w:pPr>
         <w:bidi/>
         <w:ind w:firstLine="720"/>
+        <w:jc w:val="both"/>
         <w:rPr>
           <w:rtl/>
           <w:lang w:bidi="fa-IR"/>
@@ -5562,6 +5558,7 @@
       <w:pPr>
         <w:bidi/>
         <w:ind w:firstLine="720"/>
+        <w:jc w:val="both"/>
         <w:rPr>
           <w:rtl/>
           <w:lang w:bidi="fa-IR"/>
@@ -5620,6 +5617,7 @@
     <w:p>
       <w:pPr>
         <w:bidi/>
+        <w:jc w:val="both"/>
         <w:rPr>
           <w:rFonts w:cs="B Nazanin"/>
           <w:rtl/>
@@ -5647,21 +5645,7 @@
             <w:rFonts w:ascii="Cambria Math" w:hAnsi="Cambria Math" w:cs="B Nazanin"/>
             <w:lang w:bidi="fa-IR"/>
           </w:rPr>
-          <m:t>m</m:t>
-        </m:r>
-        <m:r>
-          <w:rPr>
-            <w:rFonts w:ascii="Cambria Math" w:hAnsi="Cambria Math" w:cs="B Nazanin"/>
-            <w:lang w:bidi="fa-IR"/>
-          </w:rPr>
-          <m:t>×</m:t>
-        </m:r>
-        <m:r>
-          <w:rPr>
-            <w:rFonts w:ascii="Cambria Math" w:hAnsi="Cambria Math" w:cs="B Nazanin"/>
-            <w:lang w:bidi="fa-IR"/>
-          </w:rPr>
-          <m:t>n</m:t>
+          <m:t>m×n</m:t>
         </m:r>
       </m:oMath>
       <w:r>
@@ -5698,6 +5682,7 @@
     <w:p>
       <w:pPr>
         <w:bidi/>
+        <w:jc w:val="both"/>
         <w:rPr>
           <w:rFonts w:cs="B Nazanin"/>
           <w:rtl/>
@@ -5855,6 +5840,7 @@
     <w:p>
       <w:pPr>
         <w:bidi/>
+        <w:jc w:val="both"/>
         <w:rPr>
           <w:rFonts w:cs="B Nazanin"/>
           <w:rtl/>
@@ -5994,6 +5980,7 @@
     <w:p>
       <w:pPr>
         <w:bidi/>
+        <w:jc w:val="both"/>
         <w:rPr>
           <w:rFonts w:asciiTheme="minorHAnsi" w:hAnsiTheme="minorHAnsi" w:cs="B Nazanin"/>
           <w:rtl/>
@@ -6402,6 +6389,7 @@
     <w:p>
       <w:pPr>
         <w:bidi/>
+        <w:jc w:val="both"/>
         <w:rPr>
           <w:rFonts w:asciiTheme="minorHAnsi" w:hAnsiTheme="minorHAnsi"/>
           <w:rtl/>
@@ -6827,6 +6815,7 @@
     <w:p>
       <w:pPr>
         <w:bidi/>
+        <w:jc w:val="both"/>
         <w:rPr>
           <w:rFonts w:cstheme="majorBidi"/>
           <w:lang w:bidi="fa-IR"/>
@@ -6916,6 +6905,7 @@
       <w:pPr>
         <w:bidi/>
         <w:ind w:firstLine="720"/>
+        <w:jc w:val="both"/>
         <w:rPr>
           <w:rFonts w:ascii="Calibri" w:hAnsi="Calibri" w:cs="B Nazanin"/>
           <w:rtl/>
@@ -7467,6 +7457,7 @@
     <w:p>
       <w:pPr>
         <w:bidi/>
+        <w:jc w:val="both"/>
         <w:rPr>
           <w:lang w:bidi="fa-IR"/>
         </w:rPr>
@@ -7875,6 +7866,7 @@
     <w:p>
       <w:pPr>
         <w:bidi/>
+        <w:jc w:val="both"/>
         <w:rPr>
           <w:rtl/>
           <w:lang w:bidi="fa-IR"/>
@@ -8450,6 +8442,7 @@
     <w:p>
       <w:pPr>
         <w:bidi/>
+        <w:jc w:val="both"/>
         <w:rPr>
           <w:rFonts w:asciiTheme="minorHAnsi" w:hAnsiTheme="minorHAnsi"/>
           <w:rtl/>
@@ -8553,6 +8546,7 @@
     <w:p>
       <w:pPr>
         <w:bidi/>
+        <w:jc w:val="both"/>
         <w:rPr>
           <w:rFonts w:asciiTheme="minorHAnsi" w:hAnsiTheme="minorHAnsi"/>
           <w:rtl/>
@@ -9096,6 +9090,7 @@
     <w:p>
       <w:pPr>
         <w:bidi/>
+        <w:jc w:val="both"/>
         <w:rPr>
           <w:rFonts w:asciiTheme="minorHAnsi" w:hAnsiTheme="minorHAnsi"/>
           <w:lang w:bidi="fa-IR"/>
@@ -9372,6 +9367,7 @@
     <w:p>
       <w:pPr>
         <w:bidi/>
+        <w:jc w:val="both"/>
         <w:rPr>
           <w:rFonts w:asciiTheme="minorHAnsi" w:hAnsiTheme="minorHAnsi" w:cs="Calibri"/>
           <w:rtl/>
@@ -9451,7 +9447,8 @@
     </w:p>
     <w:p>
       <w:pPr>
-        <w:jc w:val="right"/>
+        <w:bidi/>
+        <w:jc w:val="both"/>
         <w:rPr>
           <w:rFonts w:asciiTheme="minorHAnsi" w:hAnsiTheme="minorHAnsi"/>
           <w:rtl/>
@@ -10413,6 +10410,7 @@
     <w:p>
       <w:pPr>
         <w:bidi/>
+        <w:jc w:val="both"/>
         <w:rPr>
           <w:rFonts w:asciiTheme="minorHAnsi" w:hAnsiTheme="minorHAnsi"/>
           <w:rtl/>
@@ -11338,6 +11336,7 @@
     <w:p>
       <w:pPr>
         <w:bidi/>
+        <w:jc w:val="both"/>
         <w:rPr>
           <w:rFonts w:ascii="Calibri" w:hAnsi="Calibri" w:cs="B Nazanin"/>
           <w:rtl/>

</xml_diff>